<commit_message>
prática de navegação entre páginas utilizando react-router-dom
</commit_message>
<xml_diff>
--- a/Começando na Biblioteca React/3. Iniciando um Projeto com React CLI e Navegação/anotações.docx
+++ b/Começando na Biblioteca React/3. Iniciando um Projeto com React CLI e Navegação/anotações.docx
@@ -2,7 +2,549 @@
 <file path=word/document.xml><?xml version="1.0" encoding="utf-8"?>
 <w:document xmlns:wpc="http://schemas.microsoft.com/office/word/2010/wordprocessingCanvas" xmlns:cx="http://schemas.microsoft.com/office/drawing/2014/chartex" xmlns:cx1="http://schemas.microsoft.com/office/drawing/2015/9/8/chartex" xmlns:cx2="http://schemas.microsoft.com/office/drawing/2015/10/21/chartex" xmlns:cx3="http://schemas.microsoft.com/office/drawing/2016/5/9/chartex" xmlns:cx4="http://schemas.microsoft.com/office/drawing/2016/5/10/chartex" xmlns:cx5="http://schemas.microsoft.com/office/drawing/2016/5/11/chartex" xmlns:cx6="http://schemas.microsoft.com/office/drawing/2016/5/12/chartex" xmlns:cx7="http://schemas.microsoft.com/office/drawing/2016/5/13/chartex" xmlns:cx8="http://schemas.microsoft.com/office/drawing/2016/5/14/chartex" xmlns:mc="http://schemas.openxmlformats.org/markup-compatibility/2006" xmlns:aink="http://schemas.microsoft.com/office/drawing/2016/ink" xmlns:am3d="http://schemas.microsoft.com/office/drawing/2017/model3d" xmlns:o="urn:schemas-microsoft-com:office:office" xmlns:oel="http://schemas.microsoft.com/office/2019/extlst" xmlns:r="http://schemas.openxmlformats.org/officeDocument/2006/relationships" xmlns:m="http://schemas.openxmlformats.org/officeDocument/2006/math" xmlns:v="urn:schemas-microsoft-com:vml" xmlns:wp14="http://schemas.microsoft.com/office/word/2010/wordprocessingDrawing" xmlns:wp="http://schemas.openxmlformats.org/drawingml/2006/wordprocessingDrawing" xmlns:w10="urn:schemas-microsoft-com:office:word" xmlns:w="http://schemas.openxmlformats.org/wordprocessingml/2006/main" xmlns:w14="http://schemas.microsoft.com/office/word/2010/wordml" xmlns:w15="http://schemas.microsoft.com/office/word/2012/wordml" xmlns:w16cex="http://schemas.microsoft.com/office/word/2018/wordml/cex" xmlns:w16cid="http://schemas.microsoft.com/office/word/2016/wordml/cid" xmlns:w16="http://schemas.microsoft.com/office/word/2018/wordml" xmlns:w16sdtdh="http://schemas.microsoft.com/office/word/2020/wordml/sdtdatahash" xmlns:w16se="http://schemas.microsoft.com/office/word/2015/wordml/symex" xmlns:wpg="http://schemas.microsoft.com/office/word/2010/wordprocessingGroup" xmlns:wpi="http://schemas.microsoft.com/office/word/2010/wordprocessingInk" xmlns:wne="http://schemas.microsoft.com/office/word/2006/wordml" xmlns:wps="http://schemas.microsoft.com/office/word/2010/wordprocessingShape" mc:Ignorable="w14 w15 w16se w16cid w16 w16cex w16sdtdh wp14">
   <w:body>
-    <w:p/>
+    <w:p>
+      <w:pPr>
+        <w:pStyle w:val="ListParagraph"/>
+        <w:numPr>
+          <w:ilvl w:val="0"/>
+          <w:numId w:val="1"/>
+        </w:numPr>
+        <w:ind w:left="360"/>
+        <w:rPr>
+          <w:lang w:val="pt-BR"/>
+        </w:rPr>
+      </w:pPr>
+      <w:r>
+        <w:rPr>
+          <w:b/>
+          <w:bCs/>
+          <w:color w:val="FF0000"/>
+          <w:lang w:val="pt-BR"/>
+        </w:rPr>
+        <w:t>React CLI</w:t>
+      </w:r>
+      <w:r>
+        <w:rPr>
+          <w:lang w:val="pt-BR"/>
+        </w:rPr>
+        <w:t xml:space="preserve"> </w:t>
+      </w:r>
+      <w:r>
+        <w:rPr>
+          <w:b/>
+          <w:bCs/>
+          <w:color w:val="FF0000"/>
+          <w:lang w:val="pt-BR"/>
+        </w:rPr>
+        <w:t xml:space="preserve">(CRA: </w:t>
+      </w:r>
+      <w:proofErr w:type="spellStart"/>
+      <w:r>
+        <w:rPr>
+          <w:b/>
+          <w:bCs/>
+          <w:color w:val="FF0000"/>
+          <w:lang w:val="pt-BR"/>
+        </w:rPr>
+        <w:t>Create</w:t>
+      </w:r>
+      <w:proofErr w:type="spellEnd"/>
+      <w:r>
+        <w:rPr>
+          <w:b/>
+          <w:bCs/>
+          <w:color w:val="FF0000"/>
+          <w:lang w:val="pt-BR"/>
+        </w:rPr>
+        <w:t xml:space="preserve"> React App)</w:t>
+      </w:r>
+      <w:r>
+        <w:rPr>
+          <w:lang w:val="pt-BR"/>
+        </w:rPr>
+        <w:t xml:space="preserve">: </w:t>
+      </w:r>
+      <w:r>
+        <w:rPr>
+          <w:lang w:val="pt-BR"/>
+        </w:rPr>
+        <w:t>é uma das melh</w:t>
+      </w:r>
+      <w:r>
+        <w:rPr>
+          <w:lang w:val="pt-BR"/>
+        </w:rPr>
+        <w:t>ores maneiras de começarmos nossa aplicação em React, pois além dele configurar todo o ambiente de desenvolvimento</w:t>
+      </w:r>
+      <w:r>
+        <w:rPr>
+          <w:lang w:val="pt-BR"/>
+        </w:rPr>
+        <w:t xml:space="preserve"> para utilizar as funcionalidades mais recentes do JS, ele fornece uma experiencia de desenvolvimento </w:t>
+      </w:r>
+      <w:r>
+        <w:rPr>
+          <w:lang w:val="pt-BR"/>
+        </w:rPr>
+        <w:t>muito mais agradável e otimizada</w:t>
+      </w:r>
+    </w:p>
+    <w:p>
+      <w:pPr>
+        <w:pStyle w:val="ListParagraph"/>
+        <w:numPr>
+          <w:ilvl w:val="0"/>
+          <w:numId w:val="1"/>
+        </w:numPr>
+        <w:ind w:left="360"/>
+        <w:rPr>
+          <w:lang w:val="pt-BR"/>
+        </w:rPr>
+      </w:pPr>
+      <w:r>
+        <w:rPr>
+          <w:lang w:val="pt-BR"/>
+        </w:rPr>
+        <w:t xml:space="preserve">Para criar </w:t>
+      </w:r>
+      <w:r>
+        <w:rPr>
+          <w:lang w:val="pt-BR"/>
+        </w:rPr>
+        <w:t>nossa aplicação React a partir do React CLI, rodamos o seguinte comando no termina</w:t>
+      </w:r>
+      <w:r>
+        <w:rPr>
+          <w:lang w:val="pt-BR"/>
+        </w:rPr>
+        <w:t>l</w:t>
+      </w:r>
+      <w:r>
+        <w:rPr>
+          <w:lang w:val="pt-BR"/>
+        </w:rPr>
+        <w:t xml:space="preserve">: </w:t>
+      </w:r>
+      <w:proofErr w:type="spellStart"/>
+      <w:r>
+        <w:rPr>
+          <w:b/>
+          <w:bCs/>
+          <w:color w:val="FF0000"/>
+          <w:lang w:val="pt-BR"/>
+        </w:rPr>
+        <w:t>npx</w:t>
+      </w:r>
+      <w:proofErr w:type="spellEnd"/>
+      <w:r>
+        <w:rPr>
+          <w:b/>
+          <w:bCs/>
+          <w:color w:val="FF0000"/>
+          <w:lang w:val="pt-BR"/>
+        </w:rPr>
+        <w:t xml:space="preserve"> </w:t>
+      </w:r>
+      <w:proofErr w:type="spellStart"/>
+      <w:r>
+        <w:rPr>
+          <w:b/>
+          <w:bCs/>
+          <w:color w:val="FF0000"/>
+          <w:lang w:val="pt-BR"/>
+        </w:rPr>
+        <w:t>create</w:t>
+      </w:r>
+      <w:proofErr w:type="spellEnd"/>
+      <w:r>
+        <w:rPr>
+          <w:b/>
+          <w:bCs/>
+          <w:color w:val="FF0000"/>
+          <w:lang w:val="pt-BR"/>
+        </w:rPr>
+        <w:t>-</w:t>
+      </w:r>
+      <w:proofErr w:type="spellStart"/>
+      <w:r>
+        <w:rPr>
+          <w:b/>
+          <w:bCs/>
+          <w:color w:val="FF0000"/>
+          <w:lang w:val="pt-BR"/>
+        </w:rPr>
+        <w:t>react</w:t>
+      </w:r>
+      <w:proofErr w:type="spellEnd"/>
+      <w:r>
+        <w:rPr>
+          <w:b/>
+          <w:bCs/>
+          <w:color w:val="FF0000"/>
+          <w:lang w:val="pt-BR"/>
+        </w:rPr>
+        <w:t>-app</w:t>
+      </w:r>
+      <w:r>
+        <w:rPr>
+          <w:b/>
+          <w:bCs/>
+          <w:color w:val="FF0000"/>
+          <w:lang w:val="pt-BR"/>
+        </w:rPr>
+        <w:t xml:space="preserve"> nome-do-projeto</w:t>
+      </w:r>
+    </w:p>
+    <w:p>
+      <w:pPr>
+        <w:rPr>
+          <w:lang w:val="pt-BR"/>
+        </w:rPr>
+      </w:pPr>
+    </w:p>
+    <w:p>
+      <w:pPr>
+        <w:jc w:val="center"/>
+        <w:rPr>
+          <w:sz w:val="32"/>
+          <w:szCs w:val="32"/>
+          <w:lang w:val="pt-BR"/>
+        </w:rPr>
+      </w:pPr>
+      <w:r>
+        <w:rPr>
+          <w:sz w:val="32"/>
+          <w:szCs w:val="32"/>
+          <w:lang w:val="pt-BR"/>
+        </w:rPr>
+        <w:t>Adicionando navegação na aplicação</w:t>
+      </w:r>
+    </w:p>
+    <w:p>
+      <w:pPr>
+        <w:jc w:val="center"/>
+        <w:rPr>
+          <w:sz w:val="32"/>
+          <w:szCs w:val="32"/>
+          <w:lang w:val="pt-BR"/>
+        </w:rPr>
+      </w:pPr>
+    </w:p>
+    <w:p>
+      <w:pPr>
+        <w:pStyle w:val="ListParagraph"/>
+        <w:numPr>
+          <w:ilvl w:val="0"/>
+          <w:numId w:val="2"/>
+        </w:numPr>
+        <w:ind w:left="360"/>
+        <w:rPr>
+          <w:sz w:val="24"/>
+          <w:szCs w:val="24"/>
+          <w:lang w:val="pt-BR"/>
+        </w:rPr>
+      </w:pPr>
+      <w:r>
+        <w:rPr>
+          <w:lang w:val="pt-BR"/>
+        </w:rPr>
+        <w:t xml:space="preserve">React </w:t>
+      </w:r>
+      <w:proofErr w:type="spellStart"/>
+      <w:r>
+        <w:rPr>
+          <w:lang w:val="pt-BR"/>
+        </w:rPr>
+        <w:t>Router</w:t>
+      </w:r>
+      <w:proofErr w:type="spellEnd"/>
+      <w:r>
+        <w:rPr>
+          <w:lang w:val="pt-BR"/>
+        </w:rPr>
+        <w:t xml:space="preserve"> (também conhecido como </w:t>
+      </w:r>
+      <w:proofErr w:type="spellStart"/>
+      <w:r>
+        <w:rPr>
+          <w:lang w:val="pt-BR"/>
+        </w:rPr>
+        <w:t>Router</w:t>
+      </w:r>
+      <w:proofErr w:type="spellEnd"/>
+      <w:r>
+        <w:rPr>
+          <w:lang w:val="pt-BR"/>
+        </w:rPr>
+        <w:t xml:space="preserve"> DOM): </w:t>
+      </w:r>
+      <w:r>
+        <w:rPr>
+          <w:lang w:val="pt-BR"/>
+        </w:rPr>
+        <w:t>cria navegações dentro de projetos React</w:t>
+      </w:r>
+    </w:p>
+    <w:p>
+      <w:pPr>
+        <w:pStyle w:val="ListParagraph"/>
+        <w:numPr>
+          <w:ilvl w:val="0"/>
+          <w:numId w:val="2"/>
+        </w:numPr>
+        <w:ind w:left="360"/>
+        <w:rPr>
+          <w:sz w:val="24"/>
+          <w:szCs w:val="24"/>
+          <w:lang w:val="pt-BR"/>
+        </w:rPr>
+      </w:pPr>
+      <w:r>
+        <w:rPr>
+          <w:lang w:val="pt-BR"/>
+        </w:rPr>
+        <w:t xml:space="preserve">Cada tela da nossa página é um componente e a função do React </w:t>
+      </w:r>
+      <w:proofErr w:type="spellStart"/>
+      <w:r>
+        <w:rPr>
+          <w:lang w:val="pt-BR"/>
+        </w:rPr>
+        <w:t>Route</w:t>
+      </w:r>
+      <w:r>
+        <w:rPr>
+          <w:lang w:val="pt-BR"/>
+        </w:rPr>
+        <w:t>r</w:t>
+      </w:r>
+      <w:proofErr w:type="spellEnd"/>
+      <w:r>
+        <w:rPr>
+          <w:lang w:val="pt-BR"/>
+        </w:rPr>
+        <w:t xml:space="preserve"> é fazer a navegação entre esses componentes, tirando uma página da visualização do usuário e colocando outra</w:t>
+      </w:r>
+      <w:r>
+        <w:rPr>
+          <w:lang w:val="pt-BR"/>
+        </w:rPr>
+        <w:t xml:space="preserve">, fazendo animações, </w:t>
+      </w:r>
+      <w:proofErr w:type="spellStart"/>
+      <w:r>
+        <w:rPr>
+          <w:lang w:val="pt-BR"/>
+        </w:rPr>
+        <w:t>etc</w:t>
+      </w:r>
+      <w:proofErr w:type="spellEnd"/>
+    </w:p>
+    <w:p>
+      <w:pPr>
+        <w:pStyle w:val="ListParagraph"/>
+        <w:numPr>
+          <w:ilvl w:val="0"/>
+          <w:numId w:val="2"/>
+        </w:numPr>
+        <w:ind w:left="360"/>
+        <w:rPr>
+          <w:sz w:val="24"/>
+          <w:szCs w:val="24"/>
+          <w:lang w:val="pt-BR"/>
+        </w:rPr>
+      </w:pPr>
+      <w:r>
+        <w:rPr>
+          <w:lang w:val="pt-BR"/>
+        </w:rPr>
+        <w:t xml:space="preserve">Para fazer </w:t>
+      </w:r>
+      <w:r>
+        <w:rPr>
+          <w:lang w:val="pt-BR"/>
+        </w:rPr>
+        <w:t xml:space="preserve">a instalação do </w:t>
+      </w:r>
+      <w:proofErr w:type="spellStart"/>
+      <w:r>
+        <w:rPr>
+          <w:lang w:val="pt-BR"/>
+        </w:rPr>
+        <w:t>Router</w:t>
+      </w:r>
+      <w:proofErr w:type="spellEnd"/>
+      <w:r>
+        <w:rPr>
+          <w:lang w:val="pt-BR"/>
+        </w:rPr>
+        <w:t xml:space="preserve"> DOM no nosso projeto, rodamos o seguinte comando no terminal: </w:t>
+      </w:r>
+      <w:proofErr w:type="spellStart"/>
+      <w:r>
+        <w:rPr>
+          <w:b/>
+          <w:bCs/>
+          <w:color w:val="FF0000"/>
+          <w:lang w:val="pt-BR"/>
+        </w:rPr>
+        <w:t>yarn</w:t>
+      </w:r>
+      <w:proofErr w:type="spellEnd"/>
+      <w:r>
+        <w:rPr>
+          <w:b/>
+          <w:bCs/>
+          <w:color w:val="FF0000"/>
+          <w:lang w:val="pt-BR"/>
+        </w:rPr>
+        <w:t xml:space="preserve"> </w:t>
+      </w:r>
+      <w:r>
+        <w:rPr>
+          <w:b/>
+          <w:bCs/>
+          <w:color w:val="FF0000"/>
+          <w:lang w:val="pt-BR"/>
+        </w:rPr>
+        <w:t xml:space="preserve">add </w:t>
+      </w:r>
+      <w:proofErr w:type="spellStart"/>
+      <w:r>
+        <w:rPr>
+          <w:b/>
+          <w:bCs/>
+          <w:color w:val="FF0000"/>
+          <w:lang w:val="pt-BR"/>
+        </w:rPr>
+        <w:t>react</w:t>
+      </w:r>
+      <w:proofErr w:type="spellEnd"/>
+      <w:r>
+        <w:rPr>
+          <w:b/>
+          <w:bCs/>
+          <w:color w:val="FF0000"/>
+          <w:lang w:val="pt-BR"/>
+        </w:rPr>
+        <w:t>-</w:t>
+      </w:r>
+      <w:proofErr w:type="spellStart"/>
+      <w:r>
+        <w:rPr>
+          <w:b/>
+          <w:bCs/>
+          <w:color w:val="FF0000"/>
+          <w:lang w:val="pt-BR"/>
+        </w:rPr>
+        <w:t>router</w:t>
+      </w:r>
+      <w:proofErr w:type="spellEnd"/>
+      <w:r>
+        <w:rPr>
+          <w:b/>
+          <w:bCs/>
+          <w:color w:val="FF0000"/>
+          <w:lang w:val="pt-BR"/>
+        </w:rPr>
+        <w:t>-dom</w:t>
+      </w:r>
+    </w:p>
+    <w:p>
+      <w:pPr>
+        <w:pStyle w:val="ListParagraph"/>
+        <w:numPr>
+          <w:ilvl w:val="0"/>
+          <w:numId w:val="2"/>
+        </w:numPr>
+        <w:ind w:left="360"/>
+        <w:rPr>
+          <w:sz w:val="24"/>
+          <w:szCs w:val="24"/>
+          <w:lang w:val="pt-BR"/>
+        </w:rPr>
+      </w:pPr>
+      <w:r>
+        <w:rPr>
+          <w:lang w:val="pt-BR"/>
+        </w:rPr>
+        <w:t xml:space="preserve">Para navegarmos entre páginas, importamos o </w:t>
+      </w:r>
+      <w:r>
+        <w:rPr>
+          <w:b/>
+          <w:bCs/>
+          <w:lang w:val="pt-BR"/>
+        </w:rPr>
+        <w:t xml:space="preserve">Link </w:t>
+      </w:r>
+      <w:r>
+        <w:rPr>
+          <w:lang w:val="pt-BR"/>
+        </w:rPr>
+        <w:t>do React-</w:t>
+      </w:r>
+      <w:proofErr w:type="spellStart"/>
+      <w:r>
+        <w:rPr>
+          <w:lang w:val="pt-BR"/>
+        </w:rPr>
+        <w:t>router</w:t>
+      </w:r>
+      <w:proofErr w:type="spellEnd"/>
+      <w:r>
+        <w:rPr>
+          <w:lang w:val="pt-BR"/>
+        </w:rPr>
+        <w:t xml:space="preserve">-dom e criamos uma </w:t>
+      </w:r>
+      <w:proofErr w:type="spellStart"/>
+      <w:r>
+        <w:rPr>
+          <w:lang w:val="pt-BR"/>
+        </w:rPr>
+        <w:t>tag</w:t>
+      </w:r>
+      <w:proofErr w:type="spellEnd"/>
+      <w:r>
+        <w:rPr>
+          <w:lang w:val="pt-BR"/>
+        </w:rPr>
+        <w:t xml:space="preserve"> </w:t>
+      </w:r>
+      <w:r>
+        <w:rPr>
+          <w:b/>
+          <w:bCs/>
+          <w:lang w:val="pt-BR"/>
+        </w:rPr>
+        <w:t>&lt;</w:t>
+      </w:r>
+      <w:r>
+        <w:rPr>
+          <w:b/>
+          <w:bCs/>
+          <w:lang w:val="pt-BR"/>
+        </w:rPr>
+        <w:t>Link to=”caminho”</w:t>
+      </w:r>
+      <w:r>
+        <w:rPr>
+          <w:b/>
+          <w:bCs/>
+          <w:lang w:val="pt-BR"/>
+        </w:rPr>
+        <w:t>&gt;&lt;</w:t>
+      </w:r>
+      <w:r>
+        <w:rPr>
+          <w:b/>
+          <w:bCs/>
+          <w:lang w:val="pt-BR"/>
+        </w:rPr>
+        <w:t>Link/&gt;</w:t>
+      </w:r>
+    </w:p>
     <w:sectPr>
       <w:pgSz w:w="11906" w:h="16838"/>
       <w:pgMar w:top="1440" w:right="1440" w:bottom="1440" w:left="1440" w:header="720" w:footer="720" w:gutter="0"/>
@@ -11,6 +553,243 @@
     </w:sectPr>
   </w:body>
 </w:document>
+</file>
+
+<file path=word/numbering.xml><?xml version="1.0" encoding="utf-8"?>
+<w:numbering xmlns:wpc="http://schemas.microsoft.com/office/word/2010/wordprocessingCanvas" xmlns:cx="http://schemas.microsoft.com/office/drawing/2014/chartex" xmlns:cx1="http://schemas.microsoft.com/office/drawing/2015/9/8/chartex" xmlns:cx2="http://schemas.microsoft.com/office/drawing/2015/10/21/chartex" xmlns:cx3="http://schemas.microsoft.com/office/drawing/2016/5/9/chartex" xmlns:cx4="http://schemas.microsoft.com/office/drawing/2016/5/10/chartex" xmlns:cx5="http://schemas.microsoft.com/office/drawing/2016/5/11/chartex" xmlns:cx6="http://schemas.microsoft.com/office/drawing/2016/5/12/chartex" xmlns:cx7="http://schemas.microsoft.com/office/drawing/2016/5/13/chartex" xmlns:cx8="http://schemas.microsoft.com/office/drawing/2016/5/14/chartex" xmlns:mc="http://schemas.openxmlformats.org/markup-compatibility/2006" xmlns:aink="http://schemas.microsoft.com/office/drawing/2016/ink" xmlns:am3d="http://schemas.microsoft.com/office/drawing/2017/model3d" xmlns:o="urn:schemas-microsoft-com:office:office" xmlns:oel="http://schemas.microsoft.com/office/2019/extlst" xmlns:r="http://schemas.openxmlformats.org/officeDocument/2006/relationships" xmlns:m="http://schemas.openxmlformats.org/officeDocument/2006/math" xmlns:v="urn:schemas-microsoft-com:vml" xmlns:wp14="http://schemas.microsoft.com/office/word/2010/wordprocessingDrawing" xmlns:wp="http://schemas.openxmlformats.org/drawingml/2006/wordprocessingDrawing" xmlns:w10="urn:schemas-microsoft-com:office:word" xmlns:w="http://schemas.openxmlformats.org/wordprocessingml/2006/main" xmlns:w14="http://schemas.microsoft.com/office/word/2010/wordml" xmlns:w15="http://schemas.microsoft.com/office/word/2012/wordml" xmlns:w16cex="http://schemas.microsoft.com/office/word/2018/wordml/cex" xmlns:w16cid="http://schemas.microsoft.com/office/word/2016/wordml/cid" xmlns:w16="http://schemas.microsoft.com/office/word/2018/wordml" xmlns:w16sdtdh="http://schemas.microsoft.com/office/word/2020/wordml/sdtdatahash" xmlns:w16se="http://schemas.microsoft.com/office/word/2015/wordml/symex" xmlns:wpg="http://schemas.microsoft.com/office/word/2010/wordprocessingGroup" xmlns:wpi="http://schemas.microsoft.com/office/word/2010/wordprocessingInk" xmlns:wne="http://schemas.microsoft.com/office/word/2006/wordml" xmlns:wps="http://schemas.microsoft.com/office/word/2010/wordprocessingShape" mc:Ignorable="w14 w15 w16se w16cid w16 w16cex w16sdtdh wp14">
+  <w:abstractNum w:abstractNumId="0" w15:restartNumberingAfterBreak="0">
+    <w:nsid w:val="1F3310BE"/>
+    <w:multiLevelType w:val="hybridMultilevel"/>
+    <w:tmpl w:val="0E623AE8"/>
+    <w:lvl w:ilvl="0" w:tplc="04090001">
+      <w:start w:val="1"/>
+      <w:numFmt w:val="bullet"/>
+      <w:lvlText w:val=""/>
+      <w:lvlJc w:val="left"/>
+      <w:pPr>
+        <w:ind w:left="720" w:hanging="360"/>
+      </w:pPr>
+      <w:rPr>
+        <w:rFonts w:ascii="Symbol" w:hAnsi="Symbol" w:hint="default"/>
+      </w:rPr>
+    </w:lvl>
+    <w:lvl w:ilvl="1" w:tplc="04090003" w:tentative="1">
+      <w:start w:val="1"/>
+      <w:numFmt w:val="bullet"/>
+      <w:lvlText w:val="o"/>
+      <w:lvlJc w:val="left"/>
+      <w:pPr>
+        <w:ind w:left="1440" w:hanging="360"/>
+      </w:pPr>
+      <w:rPr>
+        <w:rFonts w:ascii="Courier New" w:hAnsi="Courier New" w:cs="Courier New" w:hint="default"/>
+      </w:rPr>
+    </w:lvl>
+    <w:lvl w:ilvl="2" w:tplc="04090005" w:tentative="1">
+      <w:start w:val="1"/>
+      <w:numFmt w:val="bullet"/>
+      <w:lvlText w:val=""/>
+      <w:lvlJc w:val="left"/>
+      <w:pPr>
+        <w:ind w:left="2160" w:hanging="360"/>
+      </w:pPr>
+      <w:rPr>
+        <w:rFonts w:ascii="Wingdings" w:hAnsi="Wingdings" w:hint="default"/>
+      </w:rPr>
+    </w:lvl>
+    <w:lvl w:ilvl="3" w:tplc="04090001" w:tentative="1">
+      <w:start w:val="1"/>
+      <w:numFmt w:val="bullet"/>
+      <w:lvlText w:val=""/>
+      <w:lvlJc w:val="left"/>
+      <w:pPr>
+        <w:ind w:left="2880" w:hanging="360"/>
+      </w:pPr>
+      <w:rPr>
+        <w:rFonts w:ascii="Symbol" w:hAnsi="Symbol" w:hint="default"/>
+      </w:rPr>
+    </w:lvl>
+    <w:lvl w:ilvl="4" w:tplc="04090003" w:tentative="1">
+      <w:start w:val="1"/>
+      <w:numFmt w:val="bullet"/>
+      <w:lvlText w:val="o"/>
+      <w:lvlJc w:val="left"/>
+      <w:pPr>
+        <w:ind w:left="3600" w:hanging="360"/>
+      </w:pPr>
+      <w:rPr>
+        <w:rFonts w:ascii="Courier New" w:hAnsi="Courier New" w:cs="Courier New" w:hint="default"/>
+      </w:rPr>
+    </w:lvl>
+    <w:lvl w:ilvl="5" w:tplc="04090005" w:tentative="1">
+      <w:start w:val="1"/>
+      <w:numFmt w:val="bullet"/>
+      <w:lvlText w:val=""/>
+      <w:lvlJc w:val="left"/>
+      <w:pPr>
+        <w:ind w:left="4320" w:hanging="360"/>
+      </w:pPr>
+      <w:rPr>
+        <w:rFonts w:ascii="Wingdings" w:hAnsi="Wingdings" w:hint="default"/>
+      </w:rPr>
+    </w:lvl>
+    <w:lvl w:ilvl="6" w:tplc="04090001" w:tentative="1">
+      <w:start w:val="1"/>
+      <w:numFmt w:val="bullet"/>
+      <w:lvlText w:val=""/>
+      <w:lvlJc w:val="left"/>
+      <w:pPr>
+        <w:ind w:left="5040" w:hanging="360"/>
+      </w:pPr>
+      <w:rPr>
+        <w:rFonts w:ascii="Symbol" w:hAnsi="Symbol" w:hint="default"/>
+      </w:rPr>
+    </w:lvl>
+    <w:lvl w:ilvl="7" w:tplc="04090003" w:tentative="1">
+      <w:start w:val="1"/>
+      <w:numFmt w:val="bullet"/>
+      <w:lvlText w:val="o"/>
+      <w:lvlJc w:val="left"/>
+      <w:pPr>
+        <w:ind w:left="5760" w:hanging="360"/>
+      </w:pPr>
+      <w:rPr>
+        <w:rFonts w:ascii="Courier New" w:hAnsi="Courier New" w:cs="Courier New" w:hint="default"/>
+      </w:rPr>
+    </w:lvl>
+    <w:lvl w:ilvl="8" w:tplc="04090005" w:tentative="1">
+      <w:start w:val="1"/>
+      <w:numFmt w:val="bullet"/>
+      <w:lvlText w:val=""/>
+      <w:lvlJc w:val="left"/>
+      <w:pPr>
+        <w:ind w:left="6480" w:hanging="360"/>
+      </w:pPr>
+      <w:rPr>
+        <w:rFonts w:ascii="Wingdings" w:hAnsi="Wingdings" w:hint="default"/>
+      </w:rPr>
+    </w:lvl>
+  </w:abstractNum>
+  <w:abstractNum w:abstractNumId="1" w15:restartNumberingAfterBreak="0">
+    <w:nsid w:val="451C0263"/>
+    <w:multiLevelType w:val="hybridMultilevel"/>
+    <w:tmpl w:val="5C1AD150"/>
+    <w:lvl w:ilvl="0" w:tplc="04090001">
+      <w:start w:val="1"/>
+      <w:numFmt w:val="bullet"/>
+      <w:lvlText w:val=""/>
+      <w:lvlJc w:val="left"/>
+      <w:pPr>
+        <w:ind w:left="720" w:hanging="360"/>
+      </w:pPr>
+      <w:rPr>
+        <w:rFonts w:ascii="Symbol" w:hAnsi="Symbol" w:hint="default"/>
+      </w:rPr>
+    </w:lvl>
+    <w:lvl w:ilvl="1" w:tplc="04090003" w:tentative="1">
+      <w:start w:val="1"/>
+      <w:numFmt w:val="bullet"/>
+      <w:lvlText w:val="o"/>
+      <w:lvlJc w:val="left"/>
+      <w:pPr>
+        <w:ind w:left="1440" w:hanging="360"/>
+      </w:pPr>
+      <w:rPr>
+        <w:rFonts w:ascii="Courier New" w:hAnsi="Courier New" w:cs="Courier New" w:hint="default"/>
+      </w:rPr>
+    </w:lvl>
+    <w:lvl w:ilvl="2" w:tplc="04090005" w:tentative="1">
+      <w:start w:val="1"/>
+      <w:numFmt w:val="bullet"/>
+      <w:lvlText w:val=""/>
+      <w:lvlJc w:val="left"/>
+      <w:pPr>
+        <w:ind w:left="2160" w:hanging="360"/>
+      </w:pPr>
+      <w:rPr>
+        <w:rFonts w:ascii="Wingdings" w:hAnsi="Wingdings" w:hint="default"/>
+      </w:rPr>
+    </w:lvl>
+    <w:lvl w:ilvl="3" w:tplc="04090001" w:tentative="1">
+      <w:start w:val="1"/>
+      <w:numFmt w:val="bullet"/>
+      <w:lvlText w:val=""/>
+      <w:lvlJc w:val="left"/>
+      <w:pPr>
+        <w:ind w:left="2880" w:hanging="360"/>
+      </w:pPr>
+      <w:rPr>
+        <w:rFonts w:ascii="Symbol" w:hAnsi="Symbol" w:hint="default"/>
+      </w:rPr>
+    </w:lvl>
+    <w:lvl w:ilvl="4" w:tplc="04090003" w:tentative="1">
+      <w:start w:val="1"/>
+      <w:numFmt w:val="bullet"/>
+      <w:lvlText w:val="o"/>
+      <w:lvlJc w:val="left"/>
+      <w:pPr>
+        <w:ind w:left="3600" w:hanging="360"/>
+      </w:pPr>
+      <w:rPr>
+        <w:rFonts w:ascii="Courier New" w:hAnsi="Courier New" w:cs="Courier New" w:hint="default"/>
+      </w:rPr>
+    </w:lvl>
+    <w:lvl w:ilvl="5" w:tplc="04090005" w:tentative="1">
+      <w:start w:val="1"/>
+      <w:numFmt w:val="bullet"/>
+      <w:lvlText w:val=""/>
+      <w:lvlJc w:val="left"/>
+      <w:pPr>
+        <w:ind w:left="4320" w:hanging="360"/>
+      </w:pPr>
+      <w:rPr>
+        <w:rFonts w:ascii="Wingdings" w:hAnsi="Wingdings" w:hint="default"/>
+      </w:rPr>
+    </w:lvl>
+    <w:lvl w:ilvl="6" w:tplc="04090001" w:tentative="1">
+      <w:start w:val="1"/>
+      <w:numFmt w:val="bullet"/>
+      <w:lvlText w:val=""/>
+      <w:lvlJc w:val="left"/>
+      <w:pPr>
+        <w:ind w:left="5040" w:hanging="360"/>
+      </w:pPr>
+      <w:rPr>
+        <w:rFonts w:ascii="Symbol" w:hAnsi="Symbol" w:hint="default"/>
+      </w:rPr>
+    </w:lvl>
+    <w:lvl w:ilvl="7" w:tplc="04090003" w:tentative="1">
+      <w:start w:val="1"/>
+      <w:numFmt w:val="bullet"/>
+      <w:lvlText w:val="o"/>
+      <w:lvlJc w:val="left"/>
+      <w:pPr>
+        <w:ind w:left="5760" w:hanging="360"/>
+      </w:pPr>
+      <w:rPr>
+        <w:rFonts w:ascii="Courier New" w:hAnsi="Courier New" w:cs="Courier New" w:hint="default"/>
+      </w:rPr>
+    </w:lvl>
+    <w:lvl w:ilvl="8" w:tplc="04090005" w:tentative="1">
+      <w:start w:val="1"/>
+      <w:numFmt w:val="bullet"/>
+      <w:lvlText w:val=""/>
+      <w:lvlJc w:val="left"/>
+      <w:pPr>
+        <w:ind w:left="6480" w:hanging="360"/>
+      </w:pPr>
+      <w:rPr>
+        <w:rFonts w:ascii="Wingdings" w:hAnsi="Wingdings" w:hint="default"/>
+      </w:rPr>
+    </w:lvl>
+  </w:abstractNum>
+  <w:num w:numId="1" w16cid:durableId="370348710">
+    <w:abstractNumId w:val="0"/>
+  </w:num>
+  <w:num w:numId="2" w16cid:durableId="551506567">
+    <w:abstractNumId w:val="1"/>
+  </w:num>
+</w:numbering>
 </file>
 
 <file path=word/styles.xml><?xml version="1.0" encoding="utf-8"?>
@@ -439,6 +1218,17 @@
     <w:semiHidden/>
     <w:unhideWhenUsed/>
   </w:style>
+  <w:style w:type="paragraph" w:styleId="ListParagraph">
+    <w:name w:val="List Paragraph"/>
+    <w:basedOn w:val="Normal"/>
+    <w:uiPriority w:val="34"/>
+    <w:qFormat/>
+    <w:rsid w:val="00091823"/>
+    <w:pPr>
+      <w:ind w:left="720"/>
+      <w:contextualSpacing/>
+    </w:pPr>
+  </w:style>
 </w:styles>
 </file>
 

</xml_diff>